<commit_message>
Fill more sections in data processing
</commit_message>
<xml_diff>
--- a/עיבוד הנתונים.docx
+++ b/עיבוד הנתונים.docx
@@ -327,7 +327,39 @@
           <w:rFonts w:ascii="David" w:hAnsi="David" w:cs="David" w:hint="cs"/>
           <w:rtl/>
         </w:rPr>
-        <w:t>, כמו למשל דרגות אגרות, מח"מ וכו'</w:t>
+        <w:t xml:space="preserve">, כמו למשל דרגות אגרות, </w:t>
+      </w:r>
+      <w:proofErr w:type="spellStart"/>
+      <w:r>
+        <w:rPr>
+          <w:rFonts w:ascii="David" w:hAnsi="David" w:cs="David" w:hint="cs"/>
+          <w:rtl/>
+        </w:rPr>
+        <w:t>מח"מ</w:t>
+      </w:r>
+      <w:proofErr w:type="spellEnd"/>
+      <w:r>
+        <w:rPr>
+          <w:rFonts w:ascii="David" w:hAnsi="David" w:cs="David" w:hint="cs"/>
+          <w:rtl/>
+        </w:rPr>
+        <w:t xml:space="preserve"> </w:t>
+      </w:r>
+      <w:proofErr w:type="spellStart"/>
+      <w:r>
+        <w:rPr>
+          <w:rFonts w:ascii="David" w:hAnsi="David" w:cs="David" w:hint="cs"/>
+          <w:rtl/>
+        </w:rPr>
+        <w:t>וכו</w:t>
+      </w:r>
+      <w:proofErr w:type="spellEnd"/>
+      <w:r>
+        <w:rPr>
+          <w:rFonts w:ascii="David" w:hAnsi="David" w:cs="David" w:hint="cs"/>
+          <w:rtl/>
+        </w:rPr>
+        <w:t>'</w:t>
       </w:r>
       <w:r>
         <w:rPr>
@@ -376,7 +408,23 @@
           <w:rFonts w:ascii="David" w:hAnsi="David" w:cs="David" w:hint="cs"/>
           <w:rtl/>
         </w:rPr>
-        <w:t>תשואה נמוכה בהשוואה לקרנות מנייתיות (על אחת כמה וכמה בעשור 2010-2020 שבו יש לנו את הנתונים, בעקבות הריבית הנמוכה)</w:t>
+        <w:t xml:space="preserve">תשואה נמוכה בהשוואה לקרנות </w:t>
+      </w:r>
+      <w:proofErr w:type="spellStart"/>
+      <w:r>
+        <w:rPr>
+          <w:rFonts w:ascii="David" w:hAnsi="David" w:cs="David" w:hint="cs"/>
+          <w:rtl/>
+        </w:rPr>
+        <w:t>מנייתיות</w:t>
+      </w:r>
+      <w:proofErr w:type="spellEnd"/>
+      <w:r>
+        <w:rPr>
+          <w:rFonts w:ascii="David" w:hAnsi="David" w:cs="David" w:hint="cs"/>
+          <w:rtl/>
+        </w:rPr>
+        <w:t xml:space="preserve"> (על אחת כמה וכמה בעשור 2010-2020 שבו יש לנו את הנתונים, בעקבות הריבית הנמוכה)</w:t>
       </w:r>
       <w:r>
         <w:rPr>
@@ -432,7 +480,23 @@
           <w:rFonts w:ascii="David" w:hAnsi="David" w:cs="David" w:hint="cs"/>
           <w:rtl/>
         </w:rPr>
-        <w:t>ם דרכים שונים לאמוד סיכון ותשואה, כמו למשל אלפא, בטא ו</w:t>
+        <w:t xml:space="preserve">ם דרכים שונים </w:t>
+      </w:r>
+      <w:proofErr w:type="spellStart"/>
+      <w:r>
+        <w:rPr>
+          <w:rFonts w:ascii="David" w:hAnsi="David" w:cs="David" w:hint="cs"/>
+          <w:rtl/>
+        </w:rPr>
+        <w:t>לאמוד</w:t>
+      </w:r>
+      <w:proofErr w:type="spellEnd"/>
+      <w:r>
+        <w:rPr>
+          <w:rFonts w:ascii="David" w:hAnsi="David" w:cs="David" w:hint="cs"/>
+          <w:rtl/>
+        </w:rPr>
+        <w:t xml:space="preserve"> סיכון ותשואה, כמו למשל אלפא, בטא ו</w:t>
       </w:r>
       <w:r>
         <w:rPr>
@@ -485,6 +549,24 @@
           <w:rtl/>
         </w:rPr>
         <w:t>את המידע שנשאר לנו עבור כל קרן:</w:t>
+      </w:r>
+    </w:p>
+    <w:p>
+      <w:pPr>
+        <w:bidi/>
+        <w:jc w:val="both"/>
+        <w:rPr>
+          <w:rFonts w:ascii="David" w:hAnsi="David" w:cs="David"/>
+          <w:rtl/>
+        </w:rPr>
+      </w:pPr>
+      <w:r>
+        <w:rPr>
+          <w:rFonts w:ascii="David" w:hAnsi="David" w:cs="David" w:hint="cs"/>
+          <w:highlight w:val="yellow"/>
+          <w:rtl/>
+        </w:rPr>
+        <w:t>(להרחיב את החלק הזה)</w:t>
       </w:r>
     </w:p>
     <w:p>
@@ -941,7 +1023,55 @@
           <w:rFonts w:ascii="David" w:hAnsi="David" w:cs="David" w:hint="cs"/>
           <w:rtl/>
         </w:rPr>
-        <w:t xml:space="preserve"> שנוכל לייצר היא למעלה מ-85 מיליארד (8000 בחר 3). בפועל נבחר כמות גדולה יותר של קרנות לכל סימולציה, ולכן </w:t>
+        <w:t xml:space="preserve"> שנוכל לייצר היא למעלה מ-85 מיליארד (</w:t>
+      </w:r>
+      <m:oMath>
+        <m:d>
+          <m:dPr>
+            <m:ctrlPr>
+              <w:rPr>
+                <w:rFonts w:ascii="Cambria Math" w:hAnsi="Cambria Math" w:cs="David"/>
+                <w:i/>
+              </w:rPr>
+            </m:ctrlPr>
+          </m:dPr>
+          <m:e>
+            <m:f>
+              <m:fPr>
+                <m:type m:val="noBar"/>
+                <m:ctrlPr>
+                  <w:rPr>
+                    <w:rFonts w:ascii="Cambria Math" w:hAnsi="Cambria Math" w:cs="David"/>
+                    <w:i/>
+                  </w:rPr>
+                </m:ctrlPr>
+              </m:fPr>
+              <m:num>
+                <m:r>
+                  <w:rPr>
+                    <w:rFonts w:ascii="Cambria Math" w:hAnsi="Cambria Math" w:cs="David"/>
+                  </w:rPr>
+                  <m:t>8000</m:t>
+                </m:r>
+              </m:num>
+              <m:den>
+                <m:r>
+                  <w:rPr>
+                    <w:rFonts w:ascii="Cambria Math" w:hAnsi="Cambria Math" w:cs="David"/>
+                  </w:rPr>
+                  <m:t>3</m:t>
+                </m:r>
+              </m:den>
+            </m:f>
+          </m:e>
+        </m:d>
+      </m:oMath>
+      <w:r>
+        <w:rPr>
+          <w:rFonts w:ascii="David" w:hAnsi="David" w:cs="David" w:hint="cs"/>
+          <w:rtl/>
+        </w:rPr>
+        <w:t xml:space="preserve">). בפועל נבחר כמות גדולה יותר של קרנות לכל סימולציה, ולכן </w:t>
       </w:r>
       <w:r>
         <w:rPr>
@@ -979,7 +1109,35 @@
           <w:rFonts w:ascii="David" w:hAnsi="David" w:cs="David" w:hint="cs"/>
           <w:rtl/>
         </w:rPr>
-        <w:t xml:space="preserve"> ולהישאר רק עם קרנות בעלות נתונים מלאים </w:t>
+        <w:t xml:space="preserve"> ולהישאר רק עם קרנות </w:t>
+      </w:r>
+      <w:r>
+        <w:rPr>
+          <w:rFonts w:ascii="David" w:hAnsi="David" w:cs="David" w:hint="cs"/>
+          <w:rtl/>
+        </w:rPr>
+        <w:t>שיש לנו</w:t>
+      </w:r>
+      <w:r>
+        <w:rPr>
+          <w:rFonts w:ascii="David" w:hAnsi="David" w:cs="David" w:hint="cs"/>
+          <w:rtl/>
+        </w:rPr>
+        <w:t xml:space="preserve"> נתונים מלאים</w:t>
+      </w:r>
+      <w:r>
+        <w:rPr>
+          <w:rFonts w:ascii="David" w:hAnsi="David" w:cs="David" w:hint="cs"/>
+          <w:rtl/>
+        </w:rPr>
+        <w:t xml:space="preserve"> עליהן</w:t>
+      </w:r>
+      <w:r>
+        <w:rPr>
+          <w:rFonts w:ascii="David" w:hAnsi="David" w:cs="David" w:hint="cs"/>
+          <w:rtl/>
+        </w:rPr>
+        <w:t xml:space="preserve"> </w:t>
       </w:r>
       <w:r>
         <w:rPr>
@@ -1027,15 +1185,16 @@
           <w:rFonts w:ascii="David" w:hAnsi="David" w:cs="David" w:hint="cs"/>
           <w:rtl/>
         </w:rPr>
-        <w:lastRenderedPageBreak/>
         <w:t xml:space="preserve">עמודה נוספת שנדרשנו אליה היא </w:t>
       </w:r>
+      <w:proofErr w:type="spellStart"/>
       <w:r>
         <w:rPr>
           <w:rFonts w:ascii="David" w:hAnsi="David" w:cs="David"/>
         </w:rPr>
         <w:t>category_return</w:t>
       </w:r>
+      <w:proofErr w:type="spellEnd"/>
       <w:r>
         <w:rPr>
           <w:rFonts w:ascii="David" w:hAnsi="David" w:cs="David" w:hint="cs"/>
@@ -1056,12 +1215,14 @@
         </w:rPr>
         <w:t xml:space="preserve"> עבור כל קרן, שמקטלגת את סוג הקרן. במאגר המקורי ישנן עמודות </w:t>
       </w:r>
+      <w:proofErr w:type="spellStart"/>
       <w:r>
         <w:rPr>
           <w:rFonts w:ascii="David" w:hAnsi="David" w:cs="David"/>
         </w:rPr>
         <w:t>category_return</w:t>
       </w:r>
+      <w:proofErr w:type="spellEnd"/>
       <w:r>
         <w:rPr>
           <w:rFonts w:ascii="David" w:hAnsi="David" w:cs="David" w:hint="cs"/>
@@ -1175,7 +1336,23 @@
           <w:rFonts w:ascii="David" w:hAnsi="David" w:cs="David" w:hint="cs"/>
           <w:rtl/>
         </w:rPr>
-        <w:t xml:space="preserve"> ככה"נ זניחה גם בתוצאות הסופיות שנקבל.</w:t>
+        <w:t xml:space="preserve"> </w:t>
+      </w:r>
+      <w:proofErr w:type="spellStart"/>
+      <w:r>
+        <w:rPr>
+          <w:rFonts w:ascii="David" w:hAnsi="David" w:cs="David" w:hint="cs"/>
+          <w:rtl/>
+        </w:rPr>
+        <w:t>ככה"נ</w:t>
+      </w:r>
+      <w:proofErr w:type="spellEnd"/>
+      <w:r>
+        <w:rPr>
+          <w:rFonts w:ascii="David" w:hAnsi="David" w:cs="David" w:hint="cs"/>
+          <w:rtl/>
+        </w:rPr>
+        <w:t xml:space="preserve"> זניחה גם בתוצאות הסופיות שנקבל.</w:t>
       </w:r>
     </w:p>
     <w:p>
@@ -1312,14 +1489,44 @@
           <w:rFonts w:ascii="David" w:hAnsi="David" w:cs="David" w:hint="cs"/>
           <w:rtl/>
         </w:rPr>
-        <w:t xml:space="preserve">לכל השנים ואז הוספנו רעש שמגיע מהתפלגות גיאוסינית. למעשה אנחנו מניחים שדמי הניהול מתפלגים נורמלית עם תוחלת מסביב למס' המקורי שנתון לנו. </w:t>
-      </w:r>
-      <w:r>
-        <w:rPr>
-          <w:rFonts w:ascii="David" w:hAnsi="David" w:cs="David" w:hint="cs"/>
-          <w:rtl/>
-        </w:rPr>
-        <w:t xml:space="preserve">זאת הנחה מובלעת שאינה בהכרח נכונה במציאות (הרי שיכול להיות שבעקבות תחרות דמי ניהול יורדים למשך עשור מסוים </w:t>
+        <w:t xml:space="preserve">לכל השנים ואז הוספנו רעש שמגיע מהתפלגות </w:t>
+      </w:r>
+      <w:proofErr w:type="spellStart"/>
+      <w:r>
+        <w:rPr>
+          <w:rFonts w:ascii="David" w:hAnsi="David" w:cs="David" w:hint="cs"/>
+          <w:rtl/>
+        </w:rPr>
+        <w:t>גיאוסי</w:t>
+      </w:r>
+      <w:r>
+        <w:rPr>
+          <w:rFonts w:ascii="David" w:hAnsi="David" w:cs="David" w:hint="cs"/>
+          <w:rtl/>
+        </w:rPr>
+        <w:t>א</w:t>
+      </w:r>
+      <w:r>
+        <w:rPr>
+          <w:rFonts w:ascii="David" w:hAnsi="David" w:cs="David" w:hint="cs"/>
+          <w:rtl/>
+        </w:rPr>
+        <w:t>נית</w:t>
+      </w:r>
+      <w:proofErr w:type="spellEnd"/>
+      <w:r>
+        <w:rPr>
+          <w:rFonts w:ascii="David" w:hAnsi="David" w:cs="David" w:hint="cs"/>
+          <w:rtl/>
+        </w:rPr>
+        <w:t xml:space="preserve">. למעשה אנחנו מניחים שדמי הניהול מתפלגים נורמלית עם תוחלת מסביב למס' המקורי שנתון לנו. </w:t>
+      </w:r>
+      <w:r>
+        <w:rPr>
+          <w:rFonts w:ascii="David" w:hAnsi="David" w:cs="David" w:hint="cs"/>
+          <w:rtl/>
+        </w:rPr>
+        <w:t xml:space="preserve">זאת הנחה שאינה בהכרח נכונה במציאות (הרי שיכול להיות שבעקבות תחרות דמי ניהול יורדים למשך עשור מסוים </w:t>
       </w:r>
       <w:r>
         <w:rPr>
@@ -1333,78 +1540,398 @@
           <w:rFonts w:ascii="David" w:hAnsi="David" w:cs="David" w:hint="cs"/>
           <w:rtl/>
         </w:rPr>
-        <w:t xml:space="preserve"> לא מתפלגים בצורה נורמלית).</w:t>
-      </w:r>
-    </w:p>
-    <w:p>
-      <w:pPr>
-        <w:bidi/>
-        <w:jc w:val="both"/>
-        <w:rPr>
-          <w:rFonts w:ascii="David" w:hAnsi="David" w:cs="David"/>
-          <w:rtl/>
-        </w:rPr>
-      </w:pPr>
-      <w:r>
-        <w:rPr>
-          <w:rFonts w:ascii="David" w:hAnsi="David" w:cs="David" w:hint="cs"/>
-          <w:rtl/>
-        </w:rPr>
-        <w:t>לכל פרמטר הוספנו רעש אקראי עם תוחלת אפס ועם שונות משתנה. הרעש נובע מהתפלגות בעלת רעש (מס' דוגמאות מסוים) כך שהוא נובע שינוי באחוזים: לדוגמה, עבור פרמטר של דמי ניהול, הגדרנו אחוזים יחסית קטנים (הרוב באזור ה-10%) ושינינו בהתאם, ואילו בפרמטרים אחרים הגדלנו את הרעש עוד יו</w:t>
-      </w:r>
-      <w:r>
-        <w:rPr>
-          <w:rFonts w:ascii="David" w:hAnsi="David" w:cs="David" w:hint="cs"/>
-          <w:rtl/>
-        </w:rPr>
-        <w:t xml:space="preserve">תר שיהווה עד ל-30%. </w:t>
-      </w:r>
-      <w:r>
-        <w:rPr>
-          <w:rFonts w:ascii="David" w:hAnsi="David" w:cs="David" w:hint="cs"/>
-          <w:rtl/>
-        </w:rPr>
-        <w:t>להלן הדוגמאות הנפוצות שבהן השתמשנו.</w:t>
-      </w:r>
-    </w:p>
-    <w:p>
-      <w:pPr>
-        <w:bidi/>
-        <w:jc w:val="both"/>
-        <w:rPr>
-          <w:rFonts w:ascii="David" w:hAnsi="David" w:cs="David"/>
-          <w:rtl/>
-        </w:rPr>
-      </w:pPr>
-      <w:r>
-        <w:rPr>
-          <w:rFonts w:ascii="David" w:hAnsi="David" w:cs="David" w:hint="cs"/>
-          <w:rtl/>
-        </w:rPr>
-        <w:t>(הסבר הסבר)</w:t>
-      </w:r>
-    </w:p>
-    <w:p>
-      <w:pPr>
-        <w:bidi/>
-        <w:jc w:val="both"/>
-        <w:rPr>
-          <w:rFonts w:ascii="David" w:hAnsi="David" w:cs="David"/>
-          <w:rtl/>
-        </w:rPr>
-      </w:pPr>
-      <w:r>
-        <w:rPr>
-          <w:rFonts w:ascii="David" w:hAnsi="David" w:cs="David" w:hint="cs"/>
-          <w:rtl/>
-        </w:rPr>
-        <w:t>גרפים חשובים לרעש:</w:t>
-      </w:r>
-    </w:p>
-    <w:p>
-      <w:pPr>
-        <w:bidi/>
-        <w:jc w:val="both"/>
+        <w:t xml:space="preserve"> לא מתפלגים בצורה נורמלית)</w:t>
+      </w:r>
+      <w:r>
+        <w:rPr>
+          <w:rFonts w:ascii="David" w:hAnsi="David" w:cs="David" w:hint="cs"/>
+          <w:rtl/>
+        </w:rPr>
+        <w:t xml:space="preserve"> אך הרגשנו שלטובת הפרויקט זו הנחה סבי</w:t>
+      </w:r>
+      <w:r>
+        <w:rPr>
+          <w:rFonts w:ascii="David" w:hAnsi="David" w:cs="David" w:hint="cs"/>
+          <w:rtl/>
+        </w:rPr>
+        <w:t>רה.</w:t>
+      </w:r>
+    </w:p>
+    <w:p>
+      <w:pPr>
+        <w:bidi/>
+        <w:jc w:val="both"/>
+        <w:rPr>
+          <w:rFonts w:ascii="David" w:hAnsi="David" w:cs="David"/>
+          <w:rtl/>
+        </w:rPr>
+      </w:pPr>
+      <w:r>
+        <w:rPr>
+          <w:rFonts w:ascii="David" w:hAnsi="David" w:cs="David" w:hint="cs"/>
+          <w:rtl/>
+        </w:rPr>
+        <w:t xml:space="preserve">על מנת לשמור על יחס הגיוני בין משתנים, הרעש האקראי שהוספנו היה באחוזים: כלומר הגרלנו אחוזים שבהם הפרמטר השתנה. לו היינו מגרילים </w:t>
+      </w:r>
+      <w:r>
+        <w:rPr>
+          <w:rFonts w:ascii="David" w:hAnsi="David" w:cs="David" w:hint="cs"/>
+          <w:rtl/>
+        </w:rPr>
+        <w:t xml:space="preserve">רעש אבסולוטי ולא יחסי, ההשפעה שלו על </w:t>
+      </w:r>
+      <w:r>
+        <w:rPr>
+          <w:rFonts w:ascii="David" w:hAnsi="David" w:cs="David" w:hint="cs"/>
+          <w:rtl/>
+        </w:rPr>
+        <w:t>הפרמטר הייתה יכולה להיות דרמטית. כך למשל, דמי ניהול בחלק מהקרנות יכולים לנוע בין 0.45</w:t>
+      </w:r>
+      <w:r>
+        <w:rPr>
+          <w:rFonts w:ascii="David" w:hAnsi="David" w:cs="David" w:hint="cs"/>
+          <w:rtl/>
+        </w:rPr>
+        <w:t>%</w:t>
+      </w:r>
+      <w:r>
+        <w:rPr>
+          <w:rFonts w:ascii="David" w:hAnsi="David" w:cs="David" w:hint="cs"/>
+          <w:rtl/>
+        </w:rPr>
+        <w:t xml:space="preserve"> לבין 3</w:t>
+      </w:r>
+      <w:r>
+        <w:rPr>
+          <w:rFonts w:ascii="David" w:hAnsi="David" w:cs="David" w:hint="cs"/>
+          <w:rtl/>
+        </w:rPr>
+        <w:t>%</w:t>
+      </w:r>
+      <w:r>
+        <w:rPr>
+          <w:rFonts w:ascii="David" w:hAnsi="David" w:cs="David" w:hint="cs"/>
+          <w:rtl/>
+        </w:rPr>
+        <w:t xml:space="preserve">. </w:t>
+      </w:r>
+      <w:r>
+        <w:rPr>
+          <w:rFonts w:ascii="David" w:hAnsi="David" w:cs="David" w:hint="cs"/>
+          <w:rtl/>
+        </w:rPr>
+        <w:t>הגרלה של מספר אבסולוטי גדול הייתה משפיעה מדי על הקרן עם דמי ניהול 0.45</w:t>
+      </w:r>
+      <w:r>
+        <w:rPr>
+          <w:rFonts w:ascii="David" w:hAnsi="David" w:cs="David" w:hint="cs"/>
+          <w:rtl/>
+        </w:rPr>
+        <w:t>%</w:t>
+      </w:r>
+      <w:r>
+        <w:rPr>
+          <w:rFonts w:ascii="David" w:hAnsi="David" w:cs="David" w:hint="cs"/>
+          <w:rtl/>
+        </w:rPr>
+        <w:t xml:space="preserve">, או לחילופין הגרלת מספר קטן </w:t>
+      </w:r>
+      <w:r>
+        <w:rPr>
+          <w:rFonts w:ascii="David" w:hAnsi="David" w:cs="David" w:hint="cs"/>
+          <w:rtl/>
+        </w:rPr>
+        <w:t>בקושי תשפיע על הקרן עם דמי ניהול 3%.</w:t>
+      </w:r>
+      <w:r>
+        <w:rPr>
+          <w:rFonts w:ascii="David" w:hAnsi="David" w:cs="David" w:hint="cs"/>
+          <w:rtl/>
+        </w:rPr>
+        <w:t xml:space="preserve"> </w:t>
+      </w:r>
+      <w:r>
+        <w:rPr>
+          <w:rFonts w:ascii="David" w:hAnsi="David" w:cs="David" w:hint="cs"/>
+          <w:rtl/>
+        </w:rPr>
+        <w:t>על כן בחרנו שההגרלה האקראית של הרעש תייצג שינוי באחוזים.</w:t>
+      </w:r>
+    </w:p>
+    <w:p>
+      <w:pPr>
+        <w:bidi/>
+        <w:jc w:val="both"/>
+        <w:rPr>
+          <w:rFonts w:ascii="David" w:eastAsiaTheme="minorEastAsia" w:hAnsi="David" w:cs="David"/>
+          <w:rtl/>
+        </w:rPr>
+      </w:pPr>
+      <w:r>
+        <w:rPr>
+          <w:rFonts w:ascii="David" w:hAnsi="David" w:cs="David" w:hint="cs"/>
+          <w:rtl/>
+        </w:rPr>
+        <w:t xml:space="preserve">בפועל לכל פרמטר </w:t>
+      </w:r>
+      <w:r>
+        <w:rPr>
+          <w:rFonts w:ascii="David" w:hAnsi="David" w:cs="David" w:hint="cs"/>
+          <w:rtl/>
+        </w:rPr>
+        <w:t xml:space="preserve">הגרלנו רעש מתוך התפלגות </w:t>
+      </w:r>
+      <m:oMath>
+        <m:r>
+          <w:rPr>
+            <w:rFonts w:ascii="Cambria Math" w:hAnsi="Cambria Math" w:cs="David"/>
+          </w:rPr>
+          <m:t xml:space="preserve">~N(0, </m:t>
+        </m:r>
+        <m:sSup>
+          <m:sSupPr>
+            <m:ctrlPr>
+              <w:rPr>
+                <w:rFonts w:ascii="Cambria Math" w:hAnsi="Cambria Math" w:cs="David"/>
+                <w:i/>
+              </w:rPr>
+            </m:ctrlPr>
+          </m:sSupPr>
+          <m:e>
+            <m:r>
+              <w:rPr>
+                <w:rFonts w:ascii="Cambria Math" w:hAnsi="Cambria Math" w:cs="David"/>
+              </w:rPr>
+              <m:t>σ</m:t>
+            </m:r>
+          </m:e>
+          <m:sup>
+            <m:r>
+              <w:rPr>
+                <w:rFonts w:ascii="Cambria Math" w:hAnsi="Cambria Math" w:cs="David"/>
+              </w:rPr>
+              <m:t>2</m:t>
+            </m:r>
+          </m:sup>
+        </m:sSup>
+        <m:r>
+          <w:rPr>
+            <w:rFonts w:ascii="Cambria Math" w:hAnsi="Cambria Math" w:cs="David"/>
+          </w:rPr>
+          <m:t>)</m:t>
+        </m:r>
+      </m:oMath>
+      <w:r>
+        <w:rPr>
+          <w:rFonts w:ascii="David" w:eastAsiaTheme="minorEastAsia" w:hAnsi="David" w:cs="David" w:hint="cs"/>
+          <w:rtl/>
+        </w:rPr>
+        <w:t xml:space="preserve"> כאשר </w:t>
+      </w:r>
+      <m:oMath>
+        <m:sSup>
+          <m:sSupPr>
+            <m:ctrlPr>
+              <w:rPr>
+                <w:rFonts w:ascii="Cambria Math" w:eastAsiaTheme="minorEastAsia" w:hAnsi="Cambria Math" w:cs="David"/>
+                <w:i/>
+              </w:rPr>
+            </m:ctrlPr>
+          </m:sSupPr>
+          <m:e>
+            <m:r>
+              <w:rPr>
+                <w:rFonts w:ascii="Cambria Math" w:eastAsiaTheme="minorEastAsia" w:hAnsi="Cambria Math" w:cs="David"/>
+              </w:rPr>
+              <m:t>σ</m:t>
+            </m:r>
+          </m:e>
+          <m:sup>
+            <m:r>
+              <w:rPr>
+                <w:rFonts w:ascii="Cambria Math" w:eastAsiaTheme="minorEastAsia" w:hAnsi="Cambria Math" w:cs="David"/>
+              </w:rPr>
+              <m:t>2</m:t>
+            </m:r>
+          </m:sup>
+        </m:sSup>
+      </m:oMath>
+      <w:r>
+        <w:rPr>
+          <w:rFonts w:ascii="David" w:eastAsiaTheme="minorEastAsia" w:hAnsi="David" w:cs="David" w:hint="cs"/>
+          <w:rtl/>
+        </w:rPr>
+        <w:t xml:space="preserve"> כאשר </w:t>
+      </w:r>
+      <m:oMath>
+        <m:sSup>
+          <m:sSupPr>
+            <m:ctrlPr>
+              <w:rPr>
+                <w:rFonts w:ascii="Cambria Math" w:eastAsiaTheme="minorEastAsia" w:hAnsi="Cambria Math" w:cs="David"/>
+                <w:i/>
+              </w:rPr>
+            </m:ctrlPr>
+          </m:sSupPr>
+          <m:e>
+            <m:r>
+              <w:rPr>
+                <w:rFonts w:ascii="Cambria Math" w:eastAsiaTheme="minorEastAsia" w:hAnsi="Cambria Math" w:cs="David"/>
+              </w:rPr>
+              <m:t>σ</m:t>
+            </m:r>
+          </m:e>
+          <m:sup>
+            <m:r>
+              <w:rPr>
+                <w:rFonts w:ascii="Cambria Math" w:eastAsiaTheme="minorEastAsia" w:hAnsi="Cambria Math" w:cs="David"/>
+              </w:rPr>
+              <m:t>2</m:t>
+            </m:r>
+          </m:sup>
+        </m:sSup>
+      </m:oMath>
+      <w:r>
+        <w:rPr>
+          <w:rFonts w:ascii="David" w:eastAsiaTheme="minorEastAsia" w:hAnsi="David" w:cs="David" w:hint="cs"/>
+          <w:rtl/>
+        </w:rPr>
+        <w:t xml:space="preserve"> היה אחד משלוש ערכים: </w:t>
+      </w:r>
+      <m:oMath>
+        <m:r>
+          <w:rPr>
+            <w:rFonts w:ascii="Cambria Math" w:eastAsiaTheme="minorEastAsia" w:hAnsi="Cambria Math" w:cs="David"/>
+          </w:rPr>
+          <m:t>[</m:t>
+        </m:r>
+        <m:r>
+          <w:rPr>
+            <w:rFonts w:ascii="Cambria Math" w:eastAsiaTheme="minorEastAsia" w:hAnsi="Cambria Math" w:cs="David"/>
+          </w:rPr>
+          <m:t xml:space="preserve">0.03, </m:t>
+        </m:r>
+        <m:r>
+          <w:rPr>
+            <w:rFonts w:ascii="Cambria Math" w:eastAsiaTheme="minorEastAsia" w:hAnsi="Cambria Math" w:cs="David"/>
+          </w:rPr>
+          <m:t>0.05, 0.15]</m:t>
+        </m:r>
+      </m:oMath>
+      <w:r>
+        <w:rPr>
+          <w:rFonts w:ascii="David" w:eastAsiaTheme="minorEastAsia" w:hAnsi="David" w:cs="David" w:hint="cs"/>
+          <w:rtl/>
+        </w:rPr>
+        <w:t xml:space="preserve">. עבור פרמטרים שלא רצינו שינוי משמעותי בהם, כדוגמת </w:t>
+      </w:r>
+      <w:r>
+        <w:rPr>
+          <w:rFonts w:ascii="David" w:eastAsiaTheme="minorEastAsia" w:hAnsi="David" w:cs="David" w:hint="cs"/>
+          <w:rtl/>
+        </w:rPr>
+        <w:t>תשואה של קרנות בקטגוריה דומה</w:t>
+      </w:r>
+      <w:r>
+        <w:rPr>
+          <w:rFonts w:ascii="David" w:eastAsiaTheme="minorEastAsia" w:hAnsi="David" w:cs="David" w:hint="cs"/>
+          <w:rtl/>
+        </w:rPr>
+        <w:t xml:space="preserve">, הגרלנו רעש מתוך </w:t>
+      </w:r>
+      <m:oMath>
+        <m:r>
+          <w:rPr>
+            <w:rFonts w:ascii="Cambria Math" w:eastAsiaTheme="minorEastAsia" w:hAnsi="Cambria Math" w:cs="David"/>
+          </w:rPr>
+          <m:t>N(0, 0.0</m:t>
+        </m:r>
+        <m:r>
+          <w:rPr>
+            <w:rFonts w:ascii="Cambria Math" w:eastAsiaTheme="minorEastAsia" w:hAnsi="Cambria Math" w:cs="David"/>
+          </w:rPr>
+          <m:t>3</m:t>
+        </m:r>
+        <m:r>
+          <w:rPr>
+            <w:rFonts w:ascii="Cambria Math" w:eastAsiaTheme="minorEastAsia" w:hAnsi="Cambria Math" w:cs="David"/>
+          </w:rPr>
+          <m:t>)</m:t>
+        </m:r>
+      </m:oMath>
+      <w:r>
+        <w:rPr>
+          <w:rFonts w:ascii="David" w:eastAsiaTheme="minorEastAsia" w:hAnsi="David" w:cs="David" w:hint="cs"/>
+          <w:rtl/>
+        </w:rPr>
+        <w:t xml:space="preserve"> ואילו בפרמטרים שבהם רצינו לאפשר יותר רעש הגרלנו מתוך ההתפלגות עם שונות גבוהה יותר.</w:t>
+      </w:r>
+    </w:p>
+    <w:p>
+      <w:pPr>
+        <w:bidi/>
+        <w:jc w:val="both"/>
+        <w:rPr>
+          <w:rFonts w:ascii="David" w:eastAsiaTheme="minorEastAsia" w:hAnsi="David" w:cs="David"/>
+          <w:rtl/>
+        </w:rPr>
+      </w:pPr>
+      <w:r>
+        <w:rPr>
+          <w:rFonts w:ascii="David" w:eastAsiaTheme="minorEastAsia" w:hAnsi="David" w:cs="David" w:hint="cs"/>
+          <w:rtl/>
+        </w:rPr>
+        <w:t xml:space="preserve">המספרים הנ"ל נבחרו על ידינו </w:t>
+      </w:r>
+      <w:r>
+        <w:rPr>
+          <w:rFonts w:ascii="David" w:eastAsiaTheme="minorEastAsia" w:hAnsi="David" w:cs="David" w:hint="cs"/>
+          <w:rtl/>
+        </w:rPr>
+        <w:t xml:space="preserve">לאחר בחינה של מספר אפשרויות וכיוון שראינו שהם </w:t>
+      </w:r>
+      <w:r>
+        <w:rPr>
+          <w:rFonts w:ascii="David" w:eastAsiaTheme="minorEastAsia" w:hAnsi="David" w:cs="David" w:hint="cs"/>
+          <w:rtl/>
+        </w:rPr>
+        <w:t>כיצד תהיה ההשפעה שלהם לרוב על הפרמטרים השונים באחוזים. הגרפים הבאים מציגים רעש שנדגם אקראית מההתפלגויות הנ"ל:</w:t>
+      </w:r>
+    </w:p>
+    <w:p>
+      <w:pPr>
+        <w:bidi/>
+        <w:jc w:val="both"/>
+        <w:rPr>
+          <w:rFonts w:ascii="David" w:eastAsiaTheme="minorEastAsia" w:hAnsi="David" w:cs="David"/>
+          <w:rtl/>
+        </w:rPr>
+      </w:pPr>
+    </w:p>
+    <w:p>
+      <w:pPr>
+        <w:bidi/>
+        <w:jc w:val="both"/>
+        <w:rPr>
+          <w:rFonts w:ascii="David" w:eastAsiaTheme="minorEastAsia" w:hAnsi="David" w:cs="David"/>
+          <w:rtl/>
+        </w:rPr>
+      </w:pPr>
+    </w:p>
+    <w:p>
+      <w:pPr>
+        <w:bidi/>
+        <w:jc w:val="both"/>
+        <w:rPr>
+          <w:rFonts w:ascii="David" w:hAnsi="David" w:cs="David" w:hint="cs"/>
+          <w:rtl/>
+        </w:rPr>
+      </w:pPr>
+    </w:p>
+    <w:p>
+      <w:pPr>
+        <w:bidi/>
+        <w:jc w:val="center"/>
         <w:rPr>
           <w:rFonts w:ascii="David" w:hAnsi="David" w:cs="David"/>
           <w:rtl/>
@@ -1415,8 +1942,9 @@
           <w:rFonts w:ascii="David" w:hAnsi="David" w:cs="David" w:hint="cs"/>
           <w:noProof/>
         </w:rPr>
+        <w:lastRenderedPageBreak/>
         <w:drawing>
-          <wp:inline distT="0" distB="0" distL="0" distR="0" wp14:anchorId="1E4EFEA9" wp14:editId="36D9EC5B">
+          <wp:inline distT="0" distB="0" distL="0" distR="0" wp14:anchorId="1E4EFEA9" wp14:editId="0476B0B0">
             <wp:extent cx="2912888" cy="1948070"/>
             <wp:effectExtent l="0" t="0" r="1905" b="0"/>
             <wp:docPr id="1" name="Picture 1"/>
@@ -1448,7 +1976,7 @@
                   <pic:spPr bwMode="auto">
                     <a:xfrm>
                       <a:off x="0" y="0"/>
-                      <a:ext cx="2935126" cy="1962942"/>
+                      <a:ext cx="2912888" cy="1948070"/>
                     </a:xfrm>
                     <a:prstGeom prst="rect">
                       <a:avLst/>
@@ -1468,72 +1996,7 @@
     <w:p>
       <w:pPr>
         <w:bidi/>
-        <w:jc w:val="both"/>
-        <w:rPr>
-          <w:rFonts w:ascii="David" w:hAnsi="David" w:cs="David"/>
-          <w:rtl/>
-        </w:rPr>
-      </w:pPr>
-      <w:r>
-        <w:rPr>
-          <w:rFonts w:ascii="David" w:hAnsi="David" w:cs="David" w:hint="cs"/>
-          <w:noProof/>
-        </w:rPr>
-        <w:lastRenderedPageBreak/>
-        <w:drawing>
-          <wp:inline distT="0" distB="0" distL="0" distR="0" wp14:anchorId="0BAF55B8" wp14:editId="34A800B8">
-            <wp:extent cx="2912888" cy="1948070"/>
-            <wp:effectExtent l="0" t="0" r="1905" b="0"/>
-            <wp:docPr id="2" name="Picture 2"/>
-            <wp:cNvGraphicFramePr>
-              <a:graphicFrameLocks xmlns:a="http://schemas.openxmlformats.org/drawingml/2006/main" noChangeAspect="1"/>
-            </wp:cNvGraphicFramePr>
-            <a:graphic xmlns:a="http://schemas.openxmlformats.org/drawingml/2006/main">
-              <a:graphicData uri="http://schemas.openxmlformats.org/drawingml/2006/picture">
-                <pic:pic xmlns:pic="http://schemas.openxmlformats.org/drawingml/2006/picture">
-                  <pic:nvPicPr>
-                    <pic:cNvPr id="0" name="Picture 3"/>
-                    <pic:cNvPicPr>
-                      <a:picLocks noChangeAspect="1" noChangeArrowheads="1"/>
-                    </pic:cNvPicPr>
-                  </pic:nvPicPr>
-                  <pic:blipFill>
-                    <a:blip r:embed="rId6">
-                      <a:extLst>
-                        <a:ext uri="{28A0092B-C50C-407E-A947-70E740481C1C}">
-                          <a14:useLocalDpi xmlns:a14="http://schemas.microsoft.com/office/drawing/2010/main" val="0"/>
-                        </a:ext>
-                      </a:extLst>
-                    </a:blip>
-                    <a:srcRect/>
-                    <a:stretch>
-                      <a:fillRect/>
-                    </a:stretch>
-                  </pic:blipFill>
-                  <pic:spPr bwMode="auto">
-                    <a:xfrm>
-                      <a:off x="0" y="0"/>
-                      <a:ext cx="2943386" cy="1968466"/>
-                    </a:xfrm>
-                    <a:prstGeom prst="rect">
-                      <a:avLst/>
-                    </a:prstGeom>
-                    <a:noFill/>
-                    <a:ln>
-                      <a:noFill/>
-                    </a:ln>
-                  </pic:spPr>
-                </pic:pic>
-              </a:graphicData>
-            </a:graphic>
-          </wp:inline>
-        </w:drawing>
-      </w:r>
-    </w:p>
-    <w:p>
-      <w:pPr>
-        <w:bidi/>
-        <w:jc w:val="both"/>
+        <w:jc w:val="center"/>
         <w:rPr>
           <w:rFonts w:ascii="David" w:hAnsi="David" w:cs="David"/>
           <w:rtl/>
@@ -1562,7 +2025,7 @@
                     </pic:cNvPicPr>
                   </pic:nvPicPr>
                   <pic:blipFill>
-                    <a:blip r:embed="rId7">
+                    <a:blip r:embed="rId6">
                       <a:extLst>
                         <a:ext uri="{28A0092B-C50C-407E-A947-70E740481C1C}">
                           <a14:useLocalDpi xmlns:a14="http://schemas.microsoft.com/office/drawing/2010/main" val="0"/>
@@ -1609,6 +2072,592 @@
         <w:bidi/>
         <w:jc w:val="both"/>
         <w:rPr>
+          <w:rFonts w:ascii="David" w:eastAsiaTheme="minorEastAsia" w:hAnsi="David" w:cs="David"/>
+          <w:rtl/>
+        </w:rPr>
+      </w:pPr>
+      <w:r>
+        <w:rPr>
+          <w:rFonts w:ascii="David" w:hAnsi="David" w:cs="David" w:hint="cs"/>
+          <w:rtl/>
+        </w:rPr>
+        <w:t xml:space="preserve">כפי שאכן ניתן לראות, הרעש שנדגם מתוך ההתפלגות של </w:t>
+      </w:r>
+      <m:oMath>
+        <m:sSup>
+          <m:sSupPr>
+            <m:ctrlPr>
+              <w:rPr>
+                <w:rFonts w:ascii="Cambria Math" w:hAnsi="Cambria Math" w:cs="David"/>
+                <w:i/>
+              </w:rPr>
+            </m:ctrlPr>
+          </m:sSupPr>
+          <m:e>
+            <m:r>
+              <w:rPr>
+                <w:rFonts w:ascii="Cambria Math" w:hAnsi="Cambria Math" w:cs="David"/>
+              </w:rPr>
+              <m:t>σ</m:t>
+            </m:r>
+          </m:e>
+          <m:sup>
+            <m:r>
+              <w:rPr>
+                <w:rFonts w:ascii="Cambria Math" w:hAnsi="Cambria Math" w:cs="David"/>
+              </w:rPr>
+              <m:t>2</m:t>
+            </m:r>
+          </m:sup>
+        </m:sSup>
+        <m:r>
+          <w:rPr>
+            <w:rFonts w:ascii="Cambria Math" w:hAnsi="Cambria Math" w:cs="David"/>
+          </w:rPr>
+          <m:t>=0.05</m:t>
+        </m:r>
+      </m:oMath>
+      <w:r>
+        <w:rPr>
+          <w:rFonts w:ascii="David" w:eastAsiaTheme="minorEastAsia" w:hAnsi="David" w:cs="David" w:hint="cs"/>
+          <w:rtl/>
+        </w:rPr>
+        <w:t xml:space="preserve"> לרוב יביא לשינוי קטן בפרמטר (פחות מ-10%) ולכן בחרנו בו, ואילו ב</w:t>
+      </w:r>
+      <w:r>
+        <w:rPr>
+          <w:rFonts w:ascii="David" w:eastAsiaTheme="minorEastAsia" w:hAnsi="David" w:cs="David" w:hint="cs"/>
+          <w:rtl/>
+        </w:rPr>
+        <w:t>פרמטרים אחרים בחרנו בשונות גבוהה יותר.</w:t>
+      </w:r>
+    </w:p>
+    <w:p>
+      <w:pPr>
+        <w:bidi/>
+        <w:jc w:val="both"/>
+        <w:rPr>
+          <w:rFonts w:ascii="David" w:eastAsiaTheme="minorEastAsia" w:hAnsi="David" w:cs="David"/>
+          <w:rtl/>
+        </w:rPr>
+      </w:pPr>
+      <w:r>
+        <w:rPr>
+          <w:rFonts w:ascii="David" w:eastAsiaTheme="minorEastAsia" w:hAnsi="David" w:cs="David" w:hint="cs"/>
+          <w:rtl/>
+        </w:rPr>
+        <w:t>הטבלה הבאה מסכמת עבור כל פרמטרים מאיזו התפלגות נלקח הרעש שהוספנו לו:</w:t>
+      </w:r>
+    </w:p>
+    <w:tbl>
+      <w:tblPr>
+        <w:tblStyle w:val="TableGrid"/>
+        <w:bidiVisual/>
+        <w:tblW w:w="0" w:type="auto"/>
+        <w:tblLook w:val="04A0" w:firstRow="1" w:lastRow="0" w:firstColumn="1" w:lastColumn="0" w:noHBand="0" w:noVBand="1"/>
+      </w:tblPr>
+      <w:tblGrid>
+        <w:gridCol w:w="4675"/>
+        <w:gridCol w:w="4675"/>
+      </w:tblGrid>
+      <w:tr>
+        <w:tc>
+          <w:tcPr>
+            <w:tcW w:w="4675" w:type="dxa"/>
+          </w:tcPr>
+          <w:p>
+            <w:pPr>
+              <w:jc w:val="center"/>
+              <w:rPr>
+                <w:rFonts w:ascii="David" w:eastAsiaTheme="minorEastAsia" w:hAnsi="David" w:cs="David"/>
+                <w:rtl/>
+              </w:rPr>
+            </w:pPr>
+            <w:r>
+              <w:rPr>
+                <w:rFonts w:ascii="David" w:eastAsiaTheme="minorEastAsia" w:hAnsi="David" w:cs="David"/>
+              </w:rPr>
+              <w:t>Distribution of Noise</w:t>
+            </w:r>
+          </w:p>
+        </w:tc>
+        <w:tc>
+          <w:tcPr>
+            <w:tcW w:w="4675" w:type="dxa"/>
+          </w:tcPr>
+          <w:p>
+            <w:pPr>
+              <w:jc w:val="center"/>
+              <w:rPr>
+                <w:rFonts w:ascii="David" w:eastAsiaTheme="minorEastAsia" w:hAnsi="David" w:cs="David"/>
+                <w:rtl/>
+              </w:rPr>
+            </w:pPr>
+            <w:r>
+              <w:rPr>
+                <w:rFonts w:ascii="David" w:eastAsiaTheme="minorEastAsia" w:hAnsi="David" w:cs="David"/>
+              </w:rPr>
+              <w:t>Parameter Name</w:t>
+            </w:r>
+          </w:p>
+        </w:tc>
+      </w:tr>
+      <w:tr>
+        <w:tc>
+          <w:tcPr>
+            <w:tcW w:w="4675" w:type="dxa"/>
+          </w:tcPr>
+          <w:p>
+            <w:pPr>
+              <w:jc w:val="center"/>
+              <w:rPr>
+                <w:rFonts w:ascii="David" w:eastAsiaTheme="minorEastAsia" w:hAnsi="David" w:cs="David"/>
+                <w:rtl/>
+              </w:rPr>
+            </w:pPr>
+            <m:oMathPara>
+              <m:oMath>
+                <m:r>
+                  <w:rPr>
+                    <w:rFonts w:ascii="Cambria Math" w:eastAsiaTheme="minorEastAsia" w:hAnsi="Cambria Math" w:cs="David"/>
+                  </w:rPr>
+                  <m:t>~N(0, 0.05)</m:t>
+                </m:r>
+              </m:oMath>
+            </m:oMathPara>
+          </w:p>
+        </w:tc>
+        <w:tc>
+          <w:tcPr>
+            <w:tcW w:w="4675" w:type="dxa"/>
+          </w:tcPr>
+          <w:p>
+            <w:pPr>
+              <w:jc w:val="center"/>
+              <w:rPr>
+                <w:rFonts w:ascii="David" w:eastAsiaTheme="minorEastAsia" w:hAnsi="David" w:cs="David"/>
+                <w:rtl/>
+              </w:rPr>
+            </w:pPr>
+            <w:r>
+              <w:rPr>
+                <w:rFonts w:ascii="David" w:eastAsiaTheme="minorEastAsia" w:hAnsi="David" w:cs="David"/>
+              </w:rPr>
+              <w:t>all assets’ columns (“</w:t>
+            </w:r>
+            <w:proofErr w:type="spellStart"/>
+            <w:r>
+              <w:rPr>
+                <w:rFonts w:ascii="David" w:eastAsiaTheme="minorEastAsia" w:hAnsi="David" w:cs="David"/>
+              </w:rPr>
+              <w:t>asset_x</w:t>
+            </w:r>
+            <w:proofErr w:type="spellEnd"/>
+            <w:r>
+              <w:rPr>
+                <w:rFonts w:ascii="David" w:eastAsiaTheme="minorEastAsia" w:hAnsi="David" w:cs="David"/>
+              </w:rPr>
+              <w:t>”)</w:t>
+            </w:r>
+          </w:p>
+        </w:tc>
+      </w:tr>
+      <w:tr>
+        <w:tc>
+          <w:tcPr>
+            <w:tcW w:w="4675" w:type="dxa"/>
+          </w:tcPr>
+          <w:p>
+            <w:pPr>
+              <w:jc w:val="center"/>
+              <w:rPr>
+                <w:rFonts w:ascii="David" w:eastAsiaTheme="minorEastAsia" w:hAnsi="David" w:cs="David"/>
+                <w:rtl/>
+              </w:rPr>
+            </w:pPr>
+            <m:oMathPara>
+              <m:oMath>
+                <m:r>
+                  <w:rPr>
+                    <w:rFonts w:ascii="Cambria Math" w:eastAsiaTheme="minorEastAsia" w:hAnsi="Cambria Math" w:cs="David"/>
+                  </w:rPr>
+                  <m:t>~N(0, 0.</m:t>
+                </m:r>
+                <m:r>
+                  <w:rPr>
+                    <w:rFonts w:ascii="Cambria Math" w:eastAsiaTheme="minorEastAsia" w:hAnsi="Cambria Math" w:cs="David"/>
+                  </w:rPr>
+                  <m:t>05</m:t>
+                </m:r>
+                <m:r>
+                  <w:rPr>
+                    <w:rFonts w:ascii="Cambria Math" w:eastAsiaTheme="minorEastAsia" w:hAnsi="Cambria Math" w:cs="David"/>
+                  </w:rPr>
+                  <m:t>)</m:t>
+                </m:r>
+              </m:oMath>
+            </m:oMathPara>
+          </w:p>
+        </w:tc>
+        <w:tc>
+          <w:tcPr>
+            <w:tcW w:w="4675" w:type="dxa"/>
+          </w:tcPr>
+          <w:p>
+            <w:pPr>
+              <w:jc w:val="center"/>
+              <w:rPr>
+                <w:rFonts w:ascii="David" w:eastAsiaTheme="minorEastAsia" w:hAnsi="David" w:cs="David"/>
+                <w:rtl/>
+              </w:rPr>
+            </w:pPr>
+            <w:r>
+              <w:rPr>
+                <w:rFonts w:ascii="David" w:eastAsiaTheme="minorEastAsia" w:hAnsi="David" w:cs="David"/>
+              </w:rPr>
+              <w:t>all sectors’ columns (“</w:t>
+            </w:r>
+            <w:proofErr w:type="spellStart"/>
+            <w:r>
+              <w:rPr>
+                <w:rFonts w:ascii="David" w:eastAsiaTheme="minorEastAsia" w:hAnsi="David" w:cs="David"/>
+              </w:rPr>
+              <w:t>sector_x</w:t>
+            </w:r>
+            <w:proofErr w:type="spellEnd"/>
+            <w:r>
+              <w:rPr>
+                <w:rFonts w:ascii="David" w:eastAsiaTheme="minorEastAsia" w:hAnsi="David" w:cs="David"/>
+              </w:rPr>
+              <w:t>”)</w:t>
+            </w:r>
+          </w:p>
+        </w:tc>
+      </w:tr>
+      <w:tr>
+        <w:tc>
+          <w:tcPr>
+            <w:tcW w:w="4675" w:type="dxa"/>
+          </w:tcPr>
+          <w:p>
+            <w:pPr>
+              <w:jc w:val="center"/>
+              <w:rPr>
+                <w:rFonts w:ascii="David" w:eastAsiaTheme="minorEastAsia" w:hAnsi="David" w:cs="David"/>
+                <w:rtl/>
+              </w:rPr>
+            </w:pPr>
+            <m:oMathPara>
+              <m:oMath>
+                <m:r>
+                  <w:rPr>
+                    <w:rFonts w:ascii="Cambria Math" w:eastAsiaTheme="minorEastAsia" w:hAnsi="Cambria Math" w:cs="David"/>
+                  </w:rPr>
+                  <m:t>~N(0, 0.</m:t>
+                </m:r>
+                <m:r>
+                  <w:rPr>
+                    <w:rFonts w:ascii="Cambria Math" w:eastAsiaTheme="minorEastAsia" w:hAnsi="Cambria Math" w:cs="David"/>
+                  </w:rPr>
+                  <m:t>15</m:t>
+                </m:r>
+                <m:r>
+                  <w:rPr>
+                    <w:rFonts w:ascii="Cambria Math" w:eastAsiaTheme="minorEastAsia" w:hAnsi="Cambria Math" w:cs="David"/>
+                  </w:rPr>
+                  <m:t>)</m:t>
+                </m:r>
+              </m:oMath>
+            </m:oMathPara>
+          </w:p>
+        </w:tc>
+        <w:tc>
+          <w:tcPr>
+            <w:tcW w:w="4675" w:type="dxa"/>
+          </w:tcPr>
+          <w:p>
+            <w:pPr>
+              <w:jc w:val="center"/>
+              <w:rPr>
+                <w:rFonts w:ascii="David" w:eastAsiaTheme="minorEastAsia" w:hAnsi="David" w:cs="David"/>
+                <w:rtl/>
+              </w:rPr>
+            </w:pPr>
+            <w:proofErr w:type="spellStart"/>
+            <w:r>
+              <w:rPr>
+                <w:rFonts w:ascii="David" w:eastAsiaTheme="minorEastAsia" w:hAnsi="David" w:cs="David"/>
+              </w:rPr>
+              <w:t>net_asset_value</w:t>
+            </w:r>
+            <w:proofErr w:type="spellEnd"/>
+          </w:p>
+        </w:tc>
+      </w:tr>
+      <w:tr>
+        <w:tc>
+          <w:tcPr>
+            <w:tcW w:w="4675" w:type="dxa"/>
+          </w:tcPr>
+          <w:p>
+            <w:pPr>
+              <w:jc w:val="center"/>
+              <w:rPr>
+                <w:rFonts w:ascii="David" w:eastAsiaTheme="minorEastAsia" w:hAnsi="David" w:cs="David"/>
+                <w:rtl/>
+              </w:rPr>
+            </w:pPr>
+            <m:oMathPara>
+              <m:oMath>
+                <m:r>
+                  <w:rPr>
+                    <w:rFonts w:ascii="Cambria Math" w:eastAsiaTheme="minorEastAsia" w:hAnsi="Cambria Math" w:cs="David"/>
+                  </w:rPr>
+                  <m:t>~N(0, 0.</m:t>
+                </m:r>
+                <m:r>
+                  <w:rPr>
+                    <w:rFonts w:ascii="Cambria Math" w:eastAsiaTheme="minorEastAsia" w:hAnsi="Cambria Math" w:cs="David"/>
+                  </w:rPr>
+                  <m:t>03</m:t>
+                </m:r>
+                <m:r>
+                  <w:rPr>
+                    <w:rFonts w:ascii="Cambria Math" w:eastAsiaTheme="minorEastAsia" w:hAnsi="Cambria Math" w:cs="David"/>
+                  </w:rPr>
+                  <m:t>)</m:t>
+                </m:r>
+              </m:oMath>
+            </m:oMathPara>
+          </w:p>
+        </w:tc>
+        <w:tc>
+          <w:tcPr>
+            <w:tcW w:w="4675" w:type="dxa"/>
+          </w:tcPr>
+          <w:p>
+            <w:pPr>
+              <w:jc w:val="center"/>
+              <w:rPr>
+                <w:rFonts w:ascii="David" w:eastAsiaTheme="minorEastAsia" w:hAnsi="David" w:cs="David"/>
+                <w:rtl/>
+              </w:rPr>
+            </w:pPr>
+            <w:proofErr w:type="spellStart"/>
+            <w:r>
+              <w:rPr>
+                <w:rFonts w:ascii="David" w:eastAsiaTheme="minorEastAsia" w:hAnsi="David" w:cs="David"/>
+              </w:rPr>
+              <w:t>category_net_annual_expense_ratio</w:t>
+            </w:r>
+            <w:proofErr w:type="spellEnd"/>
+          </w:p>
+        </w:tc>
+      </w:tr>
+      <w:tr>
+        <w:tc>
+          <w:tcPr>
+            <w:tcW w:w="4675" w:type="dxa"/>
+          </w:tcPr>
+          <w:p>
+            <w:pPr>
+              <w:jc w:val="center"/>
+              <w:rPr>
+                <w:rFonts w:ascii="David" w:eastAsiaTheme="minorEastAsia" w:hAnsi="David" w:cs="David"/>
+                <w:rtl/>
+              </w:rPr>
+            </w:pPr>
+            <m:oMathPara>
+              <m:oMath>
+                <m:r>
+                  <w:rPr>
+                    <w:rFonts w:ascii="Cambria Math" w:eastAsiaTheme="minorEastAsia" w:hAnsi="Cambria Math" w:cs="David"/>
+                  </w:rPr>
+                  <m:t>~N(0, 0.</m:t>
+                </m:r>
+                <m:r>
+                  <w:rPr>
+                    <w:rFonts w:ascii="Cambria Math" w:eastAsiaTheme="minorEastAsia" w:hAnsi="Cambria Math" w:cs="David"/>
+                  </w:rPr>
+                  <m:t>05</m:t>
+                </m:r>
+                <m:r>
+                  <w:rPr>
+                    <w:rFonts w:ascii="Cambria Math" w:eastAsiaTheme="minorEastAsia" w:hAnsi="Cambria Math" w:cs="David"/>
+                  </w:rPr>
+                  <m:t>)</m:t>
+                </m:r>
+              </m:oMath>
+            </m:oMathPara>
+          </w:p>
+        </w:tc>
+        <w:tc>
+          <w:tcPr>
+            <w:tcW w:w="4675" w:type="dxa"/>
+          </w:tcPr>
+          <w:p>
+            <w:pPr>
+              <w:jc w:val="center"/>
+              <w:rPr>
+                <w:rFonts w:ascii="David" w:eastAsiaTheme="minorEastAsia" w:hAnsi="David" w:cs="David"/>
+                <w:rtl/>
+              </w:rPr>
+            </w:pPr>
+            <w:proofErr w:type="spellStart"/>
+            <w:r>
+              <w:rPr>
+                <w:rFonts w:ascii="David" w:eastAsiaTheme="minorEastAsia" w:hAnsi="David" w:cs="David"/>
+              </w:rPr>
+              <w:t>fund_net_annual_expense_ratio</w:t>
+            </w:r>
+            <w:proofErr w:type="spellEnd"/>
+          </w:p>
+        </w:tc>
+      </w:tr>
+      <w:tr>
+        <w:tc>
+          <w:tcPr>
+            <w:tcW w:w="4675" w:type="dxa"/>
+          </w:tcPr>
+          <w:p>
+            <w:pPr>
+              <w:jc w:val="center"/>
+              <w:rPr>
+                <w:rFonts w:ascii="David" w:eastAsiaTheme="minorEastAsia" w:hAnsi="David" w:cs="David"/>
+                <w:rtl/>
+              </w:rPr>
+            </w:pPr>
+            <m:oMathPara>
+              <m:oMath>
+                <m:r>
+                  <w:rPr>
+                    <w:rFonts w:ascii="Cambria Math" w:eastAsiaTheme="minorEastAsia" w:hAnsi="Cambria Math" w:cs="David"/>
+                  </w:rPr>
+                  <m:t>~N(0, 0.</m:t>
+                </m:r>
+                <m:r>
+                  <w:rPr>
+                    <w:rFonts w:ascii="Cambria Math" w:eastAsiaTheme="minorEastAsia" w:hAnsi="Cambria Math" w:cs="David"/>
+                  </w:rPr>
+                  <m:t>15</m:t>
+                </m:r>
+                <m:r>
+                  <w:rPr>
+                    <w:rFonts w:ascii="Cambria Math" w:eastAsiaTheme="minorEastAsia" w:hAnsi="Cambria Math" w:cs="David"/>
+                  </w:rPr>
+                  <m:t>)</m:t>
+                </m:r>
+              </m:oMath>
+            </m:oMathPara>
+          </w:p>
+        </w:tc>
+        <w:tc>
+          <w:tcPr>
+            <w:tcW w:w="4675" w:type="dxa"/>
+          </w:tcPr>
+          <w:p>
+            <w:pPr>
+              <w:jc w:val="center"/>
+              <w:rPr>
+                <w:rFonts w:ascii="David" w:eastAsiaTheme="minorEastAsia" w:hAnsi="David" w:cs="David"/>
+                <w:rtl/>
+              </w:rPr>
+            </w:pPr>
+            <w:r>
+              <w:rPr>
+                <w:rFonts w:ascii="David" w:eastAsiaTheme="minorEastAsia" w:hAnsi="David" w:cs="David"/>
+              </w:rPr>
+              <w:t>all price ratio columns</w:t>
+            </w:r>
+          </w:p>
+        </w:tc>
+      </w:tr>
+      <w:tr>
+        <w:tc>
+          <w:tcPr>
+            <w:tcW w:w="4675" w:type="dxa"/>
+          </w:tcPr>
+          <w:p>
+            <w:pPr>
+              <w:jc w:val="center"/>
+              <w:rPr>
+                <w:rFonts w:ascii="David" w:eastAsiaTheme="minorEastAsia" w:hAnsi="David" w:cs="David"/>
+                <w:rtl/>
+              </w:rPr>
+            </w:pPr>
+            <m:oMathPara>
+              <m:oMath>
+                <m:r>
+                  <w:rPr>
+                    <w:rFonts w:ascii="Cambria Math" w:eastAsiaTheme="minorEastAsia" w:hAnsi="Cambria Math" w:cs="David"/>
+                  </w:rPr>
+                  <m:t>~N(0, 0.</m:t>
+                </m:r>
+                <m:r>
+                  <w:rPr>
+                    <w:rFonts w:ascii="Cambria Math" w:eastAsiaTheme="minorEastAsia" w:hAnsi="Cambria Math" w:cs="David"/>
+                  </w:rPr>
+                  <m:t>15</m:t>
+                </m:r>
+                <m:r>
+                  <w:rPr>
+                    <w:rFonts w:ascii="Cambria Math" w:eastAsiaTheme="minorEastAsia" w:hAnsi="Cambria Math" w:cs="David"/>
+                  </w:rPr>
+                  <m:t>)</m:t>
+                </m:r>
+              </m:oMath>
+            </m:oMathPara>
+          </w:p>
+        </w:tc>
+        <w:tc>
+          <w:tcPr>
+            <w:tcW w:w="4675" w:type="dxa"/>
+          </w:tcPr>
+          <w:p>
+            <w:pPr>
+              <w:jc w:val="center"/>
+              <w:rPr>
+                <w:rFonts w:ascii="David" w:eastAsiaTheme="minorEastAsia" w:hAnsi="David" w:cs="David"/>
+                <w:rtl/>
+              </w:rPr>
+            </w:pPr>
+            <w:proofErr w:type="spellStart"/>
+            <w:r>
+              <w:rPr>
+                <w:rFonts w:ascii="David" w:eastAsiaTheme="minorEastAsia" w:hAnsi="David" w:cs="David"/>
+              </w:rPr>
+              <w:t>median_market_cap</w:t>
+            </w:r>
+            <w:proofErr w:type="spellEnd"/>
+          </w:p>
+        </w:tc>
+      </w:tr>
+    </w:tbl>
+    <w:p>
+      <w:pPr>
+        <w:bidi/>
+        <w:jc w:val="both"/>
+        <w:rPr>
+          <w:rFonts w:ascii="David" w:eastAsiaTheme="minorEastAsia" w:hAnsi="David" w:cs="David"/>
+          <w:rtl/>
+        </w:rPr>
+      </w:pPr>
+    </w:p>
+    <w:p>
+      <w:pPr>
+        <w:bidi/>
+        <w:jc w:val="both"/>
+        <w:rPr>
+          <w:rFonts w:ascii="David" w:hAnsi="David" w:cs="David"/>
+          <w:rtl/>
+        </w:rPr>
+      </w:pPr>
+    </w:p>
+    <w:p>
+      <w:pPr>
+        <w:bidi/>
+        <w:jc w:val="both"/>
+        <w:rPr>
           <w:rFonts w:ascii="David" w:hAnsi="David" w:cs="David"/>
           <w:b/>
           <w:bCs/>
@@ -1679,7 +2728,23 @@
           <w:rFonts w:ascii="David" w:hAnsi="David" w:cs="David" w:hint="cs"/>
           <w:rtl/>
         </w:rPr>
-        <w:t xml:space="preserve">מזומן וכו'. </w:t>
+        <w:t xml:space="preserve">מזומן </w:t>
+      </w:r>
+      <w:proofErr w:type="spellStart"/>
+      <w:r>
+        <w:rPr>
+          <w:rFonts w:ascii="David" w:hAnsi="David" w:cs="David" w:hint="cs"/>
+          <w:rtl/>
+        </w:rPr>
+        <w:t>וכו</w:t>
+      </w:r>
+      <w:proofErr w:type="spellEnd"/>
+      <w:r>
+        <w:rPr>
+          <w:rFonts w:ascii="David" w:hAnsi="David" w:cs="David" w:hint="cs"/>
+          <w:rtl/>
+        </w:rPr>
+        <w:t xml:space="preserve">'. </w:t>
       </w:r>
     </w:p>
     <w:p>
@@ -1717,23 +2782,40 @@
           <w:rFonts w:ascii="David" w:hAnsi="David" w:cs="David" w:hint="cs"/>
           <w:rtl/>
         </w:rPr>
-        <w:t>, אנרגיה, שירותים וכו'.</w:t>
-      </w:r>
-    </w:p>
-    <w:p>
-      <w:pPr>
-        <w:bidi/>
-        <w:jc w:val="both"/>
-        <w:rPr>
-          <w:rFonts w:ascii="David" w:hAnsi="David" w:cs="David"/>
-          <w:rtl/>
-        </w:rPr>
-      </w:pPr>
-      <w:r>
-        <w:rPr>
-          <w:rFonts w:ascii="David" w:hAnsi="David" w:cs="David" w:hint="cs"/>
-          <w:rtl/>
-        </w:rPr>
+        <w:t xml:space="preserve">, אנרגיה, שירותים </w:t>
+      </w:r>
+      <w:proofErr w:type="spellStart"/>
+      <w:r>
+        <w:rPr>
+          <w:rFonts w:ascii="David" w:hAnsi="David" w:cs="David" w:hint="cs"/>
+          <w:rtl/>
+        </w:rPr>
+        <w:t>וכו</w:t>
+      </w:r>
+      <w:proofErr w:type="spellEnd"/>
+      <w:r>
+        <w:rPr>
+          <w:rFonts w:ascii="David" w:hAnsi="David" w:cs="David" w:hint="cs"/>
+          <w:rtl/>
+        </w:rPr>
+        <w:t>'.</w:t>
+      </w:r>
+    </w:p>
+    <w:p>
+      <w:pPr>
+        <w:bidi/>
+        <w:jc w:val="both"/>
+        <w:rPr>
+          <w:rFonts w:ascii="David" w:hAnsi="David" w:cs="David"/>
+          <w:rtl/>
+        </w:rPr>
+      </w:pPr>
+      <w:r>
+        <w:rPr>
+          <w:rFonts w:ascii="David" w:hAnsi="David" w:cs="David" w:hint="cs"/>
+          <w:rtl/>
+        </w:rPr>
+        <w:lastRenderedPageBreak/>
         <w:t>המידע הנ"ל מ</w:t>
       </w:r>
       <w:r>
@@ -1846,21 +2928,391 @@
         <w:jc w:val="both"/>
         <w:rPr>
           <w:rFonts w:ascii="David" w:hAnsi="David" w:cs="David"/>
-        </w:rPr>
-      </w:pPr>
-      <w:r>
-        <w:rPr>
-          <w:rFonts w:ascii="David" w:hAnsi="David" w:cs="David" w:hint="cs"/>
-          <w:rtl/>
-        </w:rPr>
-        <w:t xml:space="preserve">פירוט על זה שהוספנו </w:t>
-      </w:r>
-      <w:r>
-        <w:rPr>
-          <w:rFonts w:ascii="David" w:hAnsi="David" w:cs="David" w:hint="cs"/>
-          <w:rtl/>
-        </w:rPr>
-        <w:t>עוד עמודות של "דמי ניהול בשלוש השנים האחרונות" וכו'.</w:t>
+          <w:rtl/>
+        </w:rPr>
+      </w:pPr>
+      <w:r>
+        <w:rPr>
+          <w:rFonts w:ascii="David" w:hAnsi="David" w:cs="David" w:hint="cs"/>
+          <w:rtl/>
+        </w:rPr>
+        <w:t>הוספנו פיצ'רים נוספים שמתבססים הפיצ'רים הקיימ</w:t>
+      </w:r>
+      <w:r>
+        <w:rPr>
+          <w:rFonts w:ascii="David" w:hAnsi="David" w:cs="David" w:hint="cs"/>
+          <w:rtl/>
+        </w:rPr>
+        <w:t xml:space="preserve">ים, ומהווים "סיכום מתגלגל" שלהם. כך לדוגמה, הוספה של "תשואה מצטברת בשלוש השנים האחרונות" מאפשרת לקבל סטטיסט </w:t>
+      </w:r>
+      <w:r>
+        <w:rPr>
+          <w:rFonts w:ascii="David" w:hAnsi="David" w:cs="David" w:hint="cs"/>
+          <w:rtl/>
+        </w:rPr>
+        <w:t xml:space="preserve">שהוא חשוב לטובת חלק </w:t>
+      </w:r>
+      <w:proofErr w:type="spellStart"/>
+      <w:r>
+        <w:rPr>
+          <w:rFonts w:ascii="David" w:hAnsi="David" w:cs="David" w:hint="cs"/>
+          <w:rtl/>
+        </w:rPr>
+        <w:t>מהיוריסטיקות</w:t>
+      </w:r>
+      <w:proofErr w:type="spellEnd"/>
+      <w:r>
+        <w:rPr>
+          <w:rFonts w:ascii="David" w:hAnsi="David" w:cs="David" w:hint="cs"/>
+          <w:rtl/>
+        </w:rPr>
+        <w:t xml:space="preserve"> שנרצה לבחון בהמשך</w:t>
+      </w:r>
+      <w:r>
+        <w:rPr>
+          <w:rFonts w:ascii="David" w:hAnsi="David" w:cs="David" w:hint="cs"/>
+          <w:rtl/>
+        </w:rPr>
+        <w:t xml:space="preserve">, אך הוא מספיק "טריוויאלי" כדי להיכלל בפיצ'ר עצמאי. הקו המנחה שלנו בבחירת הסטטיסטיים הנ"ל הייתה שאילו צריכים להיות נתונים אשר במציאות זמינים בצורה נוחה, כלומר לא דורשים חישוב מסובך, וכן אנחנו יכולים לשער שאנשים משתמשים בהם </w:t>
+      </w:r>
+      <w:proofErr w:type="spellStart"/>
+      <w:r>
+        <w:rPr>
+          <w:rFonts w:ascii="David" w:hAnsi="David" w:cs="David" w:hint="cs"/>
+          <w:rtl/>
+        </w:rPr>
+        <w:t>בהיוריסטיקות</w:t>
+      </w:r>
+      <w:proofErr w:type="spellEnd"/>
+      <w:r>
+        <w:rPr>
+          <w:rFonts w:ascii="David" w:hAnsi="David" w:cs="David" w:hint="cs"/>
+          <w:rtl/>
+        </w:rPr>
+        <w:t xml:space="preserve"> הפרטיות שלהם כדי לקבל החלטות.</w:t>
+      </w:r>
+    </w:p>
+    <w:p>
+      <w:pPr>
+        <w:bidi/>
+        <w:jc w:val="both"/>
+        <w:rPr>
+          <w:rFonts w:ascii="David" w:hAnsi="David" w:cs="David"/>
+          <w:rtl/>
+        </w:rPr>
+      </w:pPr>
+      <w:r>
+        <w:rPr>
+          <w:rFonts w:ascii="David" w:hAnsi="David" w:cs="David" w:hint="cs"/>
+          <w:rtl/>
+        </w:rPr>
+        <w:t>בפועל, הפיצ'רים שהוספנו הם "תשואה מצטברת ב-</w:t>
+      </w:r>
+      <w:r>
+        <w:rPr>
+          <w:rFonts w:ascii="David" w:hAnsi="David" w:cs="David"/>
+        </w:rPr>
+        <w:t>x</w:t>
+      </w:r>
+      <w:r>
+        <w:rPr>
+          <w:rFonts w:ascii="David" w:hAnsi="David" w:cs="David" w:hint="cs"/>
+          <w:rtl/>
+        </w:rPr>
+        <w:t xml:space="preserve"> הזמן האחרון" ו-"דמי ניהול ממוצעים ב-</w:t>
+      </w:r>
+      <w:r>
+        <w:rPr>
+          <w:rFonts w:ascii="David" w:hAnsi="David" w:cs="David"/>
+        </w:rPr>
+        <w:t>x</w:t>
+      </w:r>
+      <w:r>
+        <w:rPr>
+          <w:rFonts w:ascii="David" w:hAnsi="David" w:cs="David" w:hint="cs"/>
+          <w:rtl/>
+        </w:rPr>
+        <w:t xml:space="preserve"> הזמן האחרון". כלומר עבור תשואה הצגנו תשואה מצטברת, ואילו עבור דמי ניהול הצגנו דמי ניהול ממוצעים לתקופה האחרונה. </w:t>
+      </w:r>
+    </w:p>
+    <w:p>
+      <w:pPr>
+        <w:bidi/>
+        <w:jc w:val="both"/>
+        <w:rPr>
+          <w:rFonts w:ascii="David" w:hAnsi="David" w:cs="David"/>
+        </w:rPr>
+      </w:pPr>
+      <w:r>
+        <w:rPr>
+          <w:rFonts w:ascii="David" w:hAnsi="David" w:cs="David" w:hint="cs"/>
+          <w:rtl/>
+        </w:rPr>
+        <w:t>הרשימה המלאה של הפיצ'רים שהוספנו ידנית:</w:t>
+      </w:r>
+    </w:p>
+    <w:p>
+      <w:pPr>
+        <w:jc w:val="both"/>
+        <w:rPr>
+          <w:rFonts w:ascii="David" w:hAnsi="David" w:cs="David"/>
+        </w:rPr>
+      </w:pPr>
+      <w:proofErr w:type="spellStart"/>
+      <w:r>
+        <w:rPr>
+          <w:rFonts w:ascii="David" w:hAnsi="David" w:cs="David"/>
+        </w:rPr>
+        <w:t>fund_quarterly_expense_ratio_previous_quarter</w:t>
+      </w:r>
+      <w:proofErr w:type="spellEnd"/>
+    </w:p>
+    <w:p>
+      <w:pPr>
+        <w:jc w:val="both"/>
+        <w:rPr>
+          <w:rFonts w:ascii="David" w:hAnsi="David" w:cs="David"/>
+        </w:rPr>
+      </w:pPr>
+      <w:proofErr w:type="spellStart"/>
+      <w:r>
+        <w:rPr>
+          <w:rFonts w:ascii="David" w:hAnsi="David" w:cs="David"/>
+        </w:rPr>
+        <w:t>fund_quarterly_expense_ratio_average_previous_year</w:t>
+      </w:r>
+      <w:proofErr w:type="spellEnd"/>
+    </w:p>
+    <w:p>
+      <w:pPr>
+        <w:jc w:val="both"/>
+        <w:rPr>
+          <w:rFonts w:ascii="David" w:hAnsi="David" w:cs="David"/>
+        </w:rPr>
+      </w:pPr>
+      <w:proofErr w:type="spellStart"/>
+      <w:r>
+        <w:rPr>
+          <w:rFonts w:ascii="David" w:hAnsi="David" w:cs="David"/>
+        </w:rPr>
+        <w:t>fund_quarterly_expense_ratio_average_previous_two_years</w:t>
+      </w:r>
+      <w:proofErr w:type="spellEnd"/>
+    </w:p>
+    <w:p>
+      <w:pPr>
+        <w:jc w:val="both"/>
+        <w:rPr>
+          <w:rFonts w:ascii="David" w:hAnsi="David" w:cs="David"/>
+        </w:rPr>
+      </w:pPr>
+      <w:proofErr w:type="spellStart"/>
+      <w:r>
+        <w:rPr>
+          <w:rFonts w:ascii="David" w:hAnsi="David" w:cs="David"/>
+        </w:rPr>
+        <w:t>category_quarterly_expense_ratio_previous_quarter</w:t>
+      </w:r>
+      <w:proofErr w:type="spellEnd"/>
+    </w:p>
+    <w:p>
+      <w:pPr>
+        <w:jc w:val="both"/>
+        <w:rPr>
+          <w:rFonts w:ascii="David" w:hAnsi="David" w:cs="David"/>
+        </w:rPr>
+      </w:pPr>
+      <w:proofErr w:type="spellStart"/>
+      <w:r>
+        <w:rPr>
+          <w:rFonts w:ascii="David" w:hAnsi="David" w:cs="David"/>
+        </w:rPr>
+        <w:t>category_quarterly_expense_ratio_average_previous_year</w:t>
+      </w:r>
+      <w:proofErr w:type="spellEnd"/>
+    </w:p>
+    <w:p>
+      <w:pPr>
+        <w:jc w:val="both"/>
+        <w:rPr>
+          <w:rFonts w:ascii="David" w:hAnsi="David" w:cs="David"/>
+        </w:rPr>
+      </w:pPr>
+      <w:proofErr w:type="spellStart"/>
+      <w:r>
+        <w:rPr>
+          <w:rFonts w:ascii="David" w:hAnsi="David" w:cs="David"/>
+        </w:rPr>
+        <w:t>category_quarterly_expense_ratio_average_previous_two_years</w:t>
+      </w:r>
+      <w:proofErr w:type="spellEnd"/>
+    </w:p>
+    <w:p>
+      <w:pPr>
+        <w:jc w:val="both"/>
+        <w:rPr>
+          <w:rFonts w:ascii="David" w:hAnsi="David" w:cs="David"/>
+        </w:rPr>
+      </w:pPr>
+      <w:proofErr w:type="spellStart"/>
+      <w:r>
+        <w:rPr>
+          <w:rFonts w:ascii="David" w:hAnsi="David" w:cs="David"/>
+        </w:rPr>
+        <w:t>fund_last_quarter_returns</w:t>
+      </w:r>
+      <w:proofErr w:type="spellEnd"/>
+    </w:p>
+    <w:p>
+      <w:pPr>
+        <w:jc w:val="both"/>
+        <w:rPr>
+          <w:rFonts w:ascii="David" w:hAnsi="David" w:cs="David"/>
+        </w:rPr>
+      </w:pPr>
+      <w:proofErr w:type="spellStart"/>
+      <w:r>
+        <w:rPr>
+          <w:rFonts w:ascii="David" w:hAnsi="David" w:cs="David"/>
+        </w:rPr>
+        <w:t>fund_total_last_year_returns</w:t>
+      </w:r>
+      <w:proofErr w:type="spellEnd"/>
+    </w:p>
+    <w:p>
+      <w:pPr>
+        <w:jc w:val="both"/>
+        <w:rPr>
+          <w:rFonts w:ascii="David" w:hAnsi="David" w:cs="David"/>
+        </w:rPr>
+      </w:pPr>
+      <w:r>
+        <w:rPr>
+          <w:rFonts w:ascii="David" w:hAnsi="David" w:cs="David"/>
+        </w:rPr>
+        <w:t>fund_total_last_3_years_returns</w:t>
+      </w:r>
+    </w:p>
+    <w:p>
+      <w:pPr>
+        <w:jc w:val="both"/>
+        <w:rPr>
+          <w:rFonts w:ascii="David" w:hAnsi="David" w:cs="David"/>
+        </w:rPr>
+      </w:pPr>
+      <w:r>
+        <w:rPr>
+          <w:rFonts w:ascii="David" w:hAnsi="David" w:cs="David"/>
+        </w:rPr>
+        <w:t>fund_total_last_5_years_returns</w:t>
+      </w:r>
+    </w:p>
+    <w:p>
+      <w:pPr>
+        <w:jc w:val="both"/>
+        <w:rPr>
+          <w:rFonts w:ascii="David" w:hAnsi="David" w:cs="David"/>
+        </w:rPr>
+      </w:pPr>
+      <w:proofErr w:type="spellStart"/>
+      <w:r>
+        <w:rPr>
+          <w:rFonts w:ascii="David" w:hAnsi="David" w:cs="David"/>
+        </w:rPr>
+        <w:t>category_last_quarter_returns</w:t>
+      </w:r>
+      <w:proofErr w:type="spellEnd"/>
+    </w:p>
+    <w:p>
+      <w:pPr>
+        <w:jc w:val="both"/>
+        <w:rPr>
+          <w:rFonts w:ascii="David" w:hAnsi="David" w:cs="David"/>
+        </w:rPr>
+      </w:pPr>
+      <w:proofErr w:type="spellStart"/>
+      <w:r>
+        <w:rPr>
+          <w:rFonts w:ascii="David" w:hAnsi="David" w:cs="David"/>
+        </w:rPr>
+        <w:t>category_total_last_year_returns</w:t>
+      </w:r>
+      <w:proofErr w:type="spellEnd"/>
+    </w:p>
+    <w:p>
+      <w:pPr>
+        <w:jc w:val="both"/>
+        <w:rPr>
+          <w:rFonts w:ascii="David" w:hAnsi="David" w:cs="David"/>
+        </w:rPr>
+      </w:pPr>
+      <w:r>
+        <w:rPr>
+          <w:rFonts w:ascii="David" w:hAnsi="David" w:cs="David"/>
+        </w:rPr>
+        <w:t>category_total_last_3_years_returns</w:t>
+      </w:r>
+    </w:p>
+    <w:p>
+      <w:pPr>
+        <w:jc w:val="both"/>
+        <w:rPr>
+          <w:rFonts w:ascii="David" w:hAnsi="David" w:cs="David" w:hint="cs"/>
+          <w:rtl/>
+        </w:rPr>
+      </w:pPr>
+      <w:r>
+        <w:rPr>
+          <w:rFonts w:ascii="David" w:hAnsi="David" w:cs="David"/>
+        </w:rPr>
+        <w:t>category_total_last_5_years_returns</w:t>
+      </w:r>
+    </w:p>
+    <w:p>
+      <w:pPr>
+        <w:bidi/>
+        <w:jc w:val="both"/>
+        <w:rPr>
+          <w:rFonts w:ascii="David" w:hAnsi="David" w:cs="David"/>
+          <w:rtl/>
+        </w:rPr>
+      </w:pPr>
+    </w:p>
+    <w:p>
+      <w:pPr>
+        <w:bidi/>
+        <w:jc w:val="both"/>
+        <w:rPr>
+          <w:rFonts w:ascii="David" w:hAnsi="David" w:cs="David"/>
+          <w:b/>
+          <w:bCs/>
+          <w:rtl/>
+        </w:rPr>
+      </w:pPr>
+      <w:r>
+        <w:rPr>
+          <w:rFonts w:ascii="David" w:hAnsi="David" w:cs="David" w:hint="cs"/>
+          <w:b/>
+          <w:bCs/>
+          <w:rtl/>
+        </w:rPr>
+        <w:t>שונות</w:t>
+      </w:r>
+    </w:p>
+    <w:p>
+      <w:pPr>
+        <w:bidi/>
+        <w:jc w:val="both"/>
+        <w:rPr>
+          <w:rFonts w:ascii="David" w:hAnsi="David" w:cs="David"/>
+        </w:rPr>
+      </w:pPr>
+      <w:r>
+        <w:rPr>
+          <w:rFonts w:ascii="David" w:hAnsi="David" w:cs="David" w:hint="cs"/>
+          <w:rtl/>
+        </w:rPr>
+        <w:t>הגבלה של דמי הניהול, חלוקה בארבע, ועוד דברים קטנים</w:t>
       </w:r>
     </w:p>
     <w:sectPr>
@@ -2440,6 +3892,25 @@
       <w:color w:val="808080"/>
     </w:rPr>
   </w:style>
+  <w:style w:type="table" w:styleId="TableGrid">
+    <w:name w:val="Table Grid"/>
+    <w:basedOn w:val="TableNormal"/>
+    <w:uiPriority w:val="39"/>
+    <w:rsid w:val="00D30C75"/>
+    <w:pPr>
+      <w:spacing w:after="0" w:line="240" w:lineRule="auto"/>
+    </w:pPr>
+    <w:tblPr>
+      <w:tblBorders>
+        <w:top w:val="single" w:sz="4" w:space="0" w:color="auto"/>
+        <w:left w:val="single" w:sz="4" w:space="0" w:color="auto"/>
+        <w:bottom w:val="single" w:sz="4" w:space="0" w:color="auto"/>
+        <w:right w:val="single" w:sz="4" w:space="0" w:color="auto"/>
+        <w:insideH w:val="single" w:sz="4" w:space="0" w:color="auto"/>
+        <w:insideV w:val="single" w:sz="4" w:space="0" w:color="auto"/>
+      </w:tblBorders>
+    </w:tblPr>
+  </w:style>
 </w:styles>
 </file>
 

</xml_diff>